<commit_message>
A few bug fixes
Still need styling and reformatting
</commit_message>
<xml_diff>
--- a/BlanketAppNotes2.docx
+++ b/BlanketAppNotes2.docx
@@ -119,14 +119,7 @@
           <w:rFonts w:ascii="Menlo" w:hAnsi="Menlo" w:cs="Menlo"/>
           <w:color w:val="000000"/>
         </w:rPr>
-        <w:t xml:space="preserve"> = </w:t>
-      </w:r>
-      <w:r>
-        <w:rPr>
-          <w:rFonts w:ascii="Menlo" w:hAnsi="Menlo" w:cs="Menlo"/>
-          <w:color w:val="000000"/>
-        </w:rPr>
-        <w:t>i-1 (depending on removal)</w:t>
+        <w:t xml:space="preserve"> = i-1 (depending on removal)</w:t>
       </w:r>
     </w:p>
     <w:p/>
@@ -139,6 +132,11 @@
     <w:p>
       <w:r>
         <w:t>Change tabs animation</w:t>
+      </w:r>
+    </w:p>
+    <w:p>
+      <w:r>
+        <w:t>Swipe tabs</w:t>
       </w:r>
     </w:p>
     <w:p/>
@@ -156,6 +154,9 @@
     <w:p>
       <w:r>
         <w:t>jetlag</w:t>
+      </w:r>
+      <w:r>
+        <w:t>q</w:t>
       </w:r>
     </w:p>
     <w:sectPr>

</xml_diff>

<commit_message>
Push before testing changes
</commit_message>
<xml_diff>
--- a/BlanketAppNotes2.docx
+++ b/BlanketAppNotes2.docx
@@ -141,9 +141,17 @@
       <w:r>
         <w:t>#</w:t>
       </w:r>
+      <w:bookmarkStart w:id="0" w:name="OLE_LINK1"/>
+      <w:bookmarkStart w:id="1" w:name="OLE_LINK2"/>
+      <w:bookmarkStart w:id="2" w:name="OLE_LINK3"/>
+      <w:bookmarkStart w:id="3" w:name="OLE_LINK8"/>
       <w:r>
         <w:t>A7C8CA</w:t>
       </w:r>
+      <w:bookmarkEnd w:id="0"/>
+      <w:bookmarkEnd w:id="1"/>
+      <w:bookmarkEnd w:id="2"/>
+      <w:bookmarkEnd w:id="3"/>
     </w:p>
     <w:p/>
     <w:p>

</xml_diff>

<commit_message>
App complete bar a few minor QoL changes.
</commit_message>
<xml_diff>
--- a/BlanketAppNotes2.docx
+++ b/BlanketAppNotes2.docx
@@ -55,64 +55,18 @@
       </w:r>
     </w:p>
     <w:p/>
+    <w:p>
+      <w:r>
+        <w:t>@@@@</w:t>
+      </w:r>
+    </w:p>
+    <w:p>
+      <w:r>
+        <w:t>he doesn’t like basic design so like buttons can be replaced with images</w:t>
+      </w:r>
+    </w:p>
     <w:p/>
     <w:p>
-      <w:pPr>
-        <w:rPr>
-          <w:rFonts w:ascii="Menlo" w:hAnsi="Menlo" w:cs="Menlo"/>
-          <w:color w:val="000000"/>
-        </w:rPr>
-      </w:pPr>
-      <w:r>
-        <w:t xml:space="preserve">Remove top of </w:t>
-      </w:r>
-      <w:proofErr w:type="spellStart"/>
-      <w:r>
-        <w:t>activeplan</w:t>
-      </w:r>
-      <w:proofErr w:type="spellEnd"/>
-      <w:r>
-        <w:t xml:space="preserve"> once past time</w:t>
-      </w:r>
-    </w:p>
-    <w:p>
-      <w:proofErr w:type="spellStart"/>
-      <w:r>
-        <w:rPr>
-          <w:rFonts w:ascii="Menlo" w:hAnsi="Menlo" w:cs="Menlo"/>
-          <w:color w:val="000000"/>
-        </w:rPr>
-        <w:t>dateComponent.</w:t>
-      </w:r>
-      <w:r>
-        <w:rPr>
-          <w:rFonts w:ascii="Menlo" w:hAnsi="Menlo" w:cs="Menlo"/>
-          <w:color w:val="6C36A9"/>
-        </w:rPr>
-        <w:t>day</w:t>
-      </w:r>
-      <w:proofErr w:type="spellEnd"/>
-      <w:r>
-        <w:rPr>
-          <w:rFonts w:ascii="Menlo" w:hAnsi="Menlo" w:cs="Menlo"/>
-          <w:color w:val="000000"/>
-        </w:rPr>
-        <w:t xml:space="preserve"> = i-1 (depending on removal)</w:t>
-      </w:r>
-    </w:p>
-    <w:p/>
-    <w:p>
-      <w:r>
-        <w:t>@@@@</w:t>
-      </w:r>
-    </w:p>
-    <w:p>
-      <w:r>
-        <w:t>he doesn’t like basic design so like buttons can be replaced with images</w:t>
-      </w:r>
-    </w:p>
-    <w:p/>
-    <w:p>
       <w:r>
         <w:t>Change tabs animation</w:t>
       </w:r>
@@ -125,16 +79,6 @@
     <w:p>
       <w:r>
         <w:t>Align plan view circles and main view time</w:t>
-      </w:r>
-    </w:p>
-    <w:p>
-      <w:r>
-        <w:t>Lock orientation</w:t>
-      </w:r>
-    </w:p>
-    <w:p>
-      <w:r>
-        <w:t>Dark mode lock?</w:t>
       </w:r>
     </w:p>
     <w:p>
@@ -152,6 +96,35 @@
       <w:bookmarkEnd w:id="1"/>
       <w:bookmarkEnd w:id="2"/>
       <w:bookmarkEnd w:id="3"/>
+    </w:p>
+    <w:p>
+      <w:r>
+        <w:t>Logo</w:t>
+      </w:r>
+      <w:r>
+        <w:t xml:space="preserve"> (in assets folder App Icon at top)</w:t>
+      </w:r>
+    </w:p>
+    <w:p>
+      <w:r>
+        <w:t>Splash screen when loading</w:t>
+      </w:r>
+      <w:r>
+        <w:t xml:space="preserve"> (composites)</w:t>
+      </w:r>
+    </w:p>
+    <w:p>
+      <w:r>
+        <w:t xml:space="preserve">Make the list selections coloured too – if </w:t>
+      </w:r>
+      <w:proofErr w:type="spellStart"/>
+      <w:r>
+        <w:t>cant</w:t>
+      </w:r>
+      <w:proofErr w:type="spellEnd"/>
+      <w:r>
+        <w:t xml:space="preserve"> do that can make it small dropdown instead of full screen</w:t>
+      </w:r>
     </w:p>
     <w:p/>
     <w:p>
@@ -172,9 +145,42 @@
     </w:p>
     <w:p>
       <w:r>
+        <w:t>mother does web design and likes minimalistic because design often gets cluttered so my app doesn’t include spam</w:t>
+      </w:r>
+    </w:p>
+    <w:p>
+      <w:r>
         <w:t>I also tested with my brother who is a good artist and he had some good suggestions, in hindsight it would’ve been good to query him about the design but it didn’t cross my mind during development.</w:t>
       </w:r>
     </w:p>
+    <w:p/>
+    <w:p>
+      <w:r>
+        <w:t>For video</w:t>
+      </w:r>
+    </w:p>
+    <w:p>
+      <w:r>
+        <w:t>Validation alert</w:t>
+      </w:r>
+    </w:p>
+    <w:p>
+      <w:r>
+        <w:t>Notifications</w:t>
+      </w:r>
+    </w:p>
+    <w:p>
+      <w:r>
+        <w:t>Remove days dynamically from list</w:t>
+      </w:r>
+    </w:p>
+    <w:p>
+      <w:r>
+        <w:t>Show that changing views does not reset the form entry</w:t>
+      </w:r>
+    </w:p>
+    <w:p/>
+    <w:p/>
     <w:sectPr>
       <w:pgSz w:w="11906" w:h="16838"/>
       <w:pgMar w:top="1440" w:right="1440" w:bottom="1440" w:left="1440" w:header="708" w:footer="708" w:gutter="0"/>

</xml_diff>